<commit_message>
enviando documento de visão
</commit_message>
<xml_diff>
--- a/Modelo Documento Visao.docx
+++ b/Modelo Documento Visao.docx
@@ -1,6 +1,6 @@
 
 <file path=word/document.xml><?xml version="1.0" encoding="utf-8"?>
-<w:document xmlns:wpc="http://schemas.microsoft.com/office/word/2010/wordprocessingCanvas" xmlns:cx="http://schemas.microsoft.com/office/drawing/2014/chartex" xmlns:cx1="http://schemas.microsoft.com/office/drawing/2015/9/8/chartex" xmlns:cx2="http://schemas.microsoft.com/office/drawing/2015/10/21/chartex" xmlns:cx3="http://schemas.microsoft.com/office/drawing/2016/5/9/chartex" xmlns:cx4="http://schemas.microsoft.com/office/drawing/2016/5/10/chartex" xmlns:cx5="http://schemas.microsoft.com/office/drawing/2016/5/11/chartex" xmlns:cx6="http://schemas.microsoft.com/office/drawing/2016/5/12/chartex" xmlns:cx7="http://schemas.microsoft.com/office/drawing/2016/5/13/chartex" xmlns:cx8="http://schemas.microsoft.com/office/drawing/2016/5/14/chartex" xmlns:mc="http://schemas.openxmlformats.org/markup-compatibility/2006" xmlns:aink="http://schemas.microsoft.com/office/drawing/2016/ink" xmlns:am3d="http://schemas.microsoft.com/office/drawing/2017/model3d" xmlns:o="urn:schemas-microsoft-com:office:office" xmlns:oel="http://schemas.microsoft.com/office/2019/extlst" xmlns:r="http://schemas.openxmlformats.org/officeDocument/2006/relationships" xmlns:m="http://schemas.openxmlformats.org/officeDocument/2006/math" xmlns:v="urn:schemas-microsoft-com:vml" xmlns:wp14="http://schemas.microsoft.com/office/word/2010/wordprocessingDrawing" xmlns:wp="http://schemas.openxmlformats.org/drawingml/2006/wordprocessingDrawing" xmlns:w10="urn:schemas-microsoft-com:office:word" xmlns:w="http://schemas.openxmlformats.org/wordprocessingml/2006/main" xmlns:w14="http://schemas.microsoft.com/office/word/2010/wordml" xmlns:w15="http://schemas.microsoft.com/office/word/2012/wordml" xmlns:w16cex="http://schemas.microsoft.com/office/word/2018/wordml/cex" xmlns:w16cid="http://schemas.microsoft.com/office/word/2016/wordml/cid" xmlns:w16="http://schemas.microsoft.com/office/word/2018/wordml" xmlns:w16sdtdh="http://schemas.microsoft.com/office/word/2020/wordml/sdtdatahash" xmlns:w16se="http://schemas.microsoft.com/office/word/2015/wordml/symex" xmlns:wpg="http://schemas.microsoft.com/office/word/2010/wordprocessingGroup" xmlns:wpi="http://schemas.microsoft.com/office/word/2010/wordprocessingInk" xmlns:wne="http://schemas.microsoft.com/office/word/2006/wordml" xmlns:wps="http://schemas.microsoft.com/office/word/2010/wordprocessingShape" mc:Ignorable="w14 w15 w16se w16cid w16 w16cex w16sdtdh wp14">
+<w:document xmlns:wpc="http://schemas.microsoft.com/office/word/2010/wordprocessingCanvas" xmlns:cx="http://schemas.microsoft.com/office/drawing/2014/chartex" xmlns:cx1="http://schemas.microsoft.com/office/drawing/2015/9/8/chartex" xmlns:cx2="http://schemas.microsoft.com/office/drawing/2015/10/21/chartex" xmlns:cx3="http://schemas.microsoft.com/office/drawing/2016/5/9/chartex" xmlns:cx4="http://schemas.microsoft.com/office/drawing/2016/5/10/chartex" xmlns:cx5="http://schemas.microsoft.com/office/drawing/2016/5/11/chartex" xmlns:cx6="http://schemas.microsoft.com/office/drawing/2016/5/12/chartex" xmlns:cx7="http://schemas.microsoft.com/office/drawing/2016/5/13/chartex" xmlns:cx8="http://schemas.microsoft.com/office/drawing/2016/5/14/chartex" xmlns:mc="http://schemas.openxmlformats.org/markup-compatibility/2006" xmlns:aink="http://schemas.microsoft.com/office/drawing/2016/ink" xmlns:am3d="http://schemas.microsoft.com/office/drawing/2017/model3d" xmlns:o="urn:schemas-microsoft-com:office:office" xmlns:r="http://schemas.openxmlformats.org/officeDocument/2006/relationships" xmlns:m="http://schemas.openxmlformats.org/officeDocument/2006/math" xmlns:v="urn:schemas-microsoft-com:vml" xmlns:wp14="http://schemas.microsoft.com/office/word/2010/wordprocessingDrawing" xmlns:wp="http://schemas.openxmlformats.org/drawingml/2006/wordprocessingDrawing" xmlns:w10="urn:schemas-microsoft-com:office:word" xmlns:w="http://schemas.openxmlformats.org/wordprocessingml/2006/main" xmlns:w14="http://schemas.microsoft.com/office/word/2010/wordml" xmlns:w15="http://schemas.microsoft.com/office/word/2012/wordml" xmlns:w16cex="http://schemas.microsoft.com/office/word/2018/wordml/cex" xmlns:w16cid="http://schemas.microsoft.com/office/word/2016/wordml/cid" xmlns:w16="http://schemas.microsoft.com/office/word/2018/wordml" xmlns:w16sdtdh="http://schemas.microsoft.com/office/word/2020/wordml/sdtdatahash" xmlns:w16se="http://schemas.microsoft.com/office/word/2015/wordml/symex" xmlns:wpg="http://schemas.microsoft.com/office/word/2010/wordprocessingGroup" xmlns:wpi="http://schemas.microsoft.com/office/word/2010/wordprocessingInk" xmlns:wne="http://schemas.microsoft.com/office/word/2006/wordml" xmlns:wps="http://schemas.microsoft.com/office/word/2010/wordprocessingShape" mc:Ignorable="w14 w15 w16se w16cid w16 w16cex w16sdtdh wp14">
   <w:background w:color="FFFFFF"/>
   <w:body>
     <w:p>
@@ -312,6 +312,9 @@
               <w:ind w:left="-55" w:right="-55" w:firstLine="0"/>
               <w:jc w:val="center"/>
             </w:pPr>
+            <w:r>
+              <w:t>22/11/2022</w:t>
+            </w:r>
           </w:p>
         </w:tc>
         <w:tc>
@@ -328,6 +331,9 @@
               <w:pStyle w:val="EPConteudotabela"/>
               <w:jc w:val="center"/>
             </w:pPr>
+            <w:r>
+              <w:t>1.0</w:t>
+            </w:r>
           </w:p>
         </w:tc>
         <w:tc>
@@ -344,6 +350,9 @@
               <w:ind w:firstLine="0"/>
               <w:jc w:val="both"/>
             </w:pPr>
+            <w:r>
+              <w:t>Sistema de Venda de Carros</w:t>
+            </w:r>
           </w:p>
         </w:tc>
         <w:tc>
@@ -361,6 +370,9 @@
               <w:ind w:left="0" w:firstLine="0"/>
               <w:jc w:val="both"/>
             </w:pPr>
+            <w:r>
+              <w:t>Aldo de Oliveira Passos</w:t>
+            </w:r>
           </w:p>
         </w:tc>
       </w:tr>
@@ -1980,9 +1992,12 @@
           <w:color w:val="auto"/>
         </w:rPr>
         <w:sectPr>
-          <w:headerReference w:type="default" r:id="rId11"/>
-          <w:footerReference w:type="default" r:id="rId12"/>
-          <w:footerReference w:type="first" r:id="rId13"/>
+          <w:headerReference w:type="even" r:id="rId11"/>
+          <w:headerReference w:type="default" r:id="rId12"/>
+          <w:footerReference w:type="even" r:id="rId13"/>
+          <w:footerReference w:type="default" r:id="rId14"/>
+          <w:headerReference w:type="first" r:id="rId15"/>
+          <w:footerReference w:type="first" r:id="rId16"/>
           <w:footnotePr>
             <w:pos w:val="beneathText"/>
           </w:footnotePr>
@@ -7249,8 +7264,8 @@
       </w:pPr>
     </w:p>
     <w:sectPr>
-      <w:footerReference w:type="default" r:id="rId14"/>
-      <w:footerReference w:type="first" r:id="rId15"/>
+      <w:footerReference w:type="default" r:id="rId17"/>
+      <w:footerReference w:type="first" r:id="rId18"/>
       <w:footnotePr>
         <w:pos w:val="beneathText"/>
       </w:footnotePr>
@@ -7266,7 +7281,7 @@
 </file>
 
 <file path=word/endnotes.xml><?xml version="1.0" encoding="utf-8"?>
-<w:endnotes xmlns:wpc="http://schemas.microsoft.com/office/word/2010/wordprocessingCanvas" xmlns:cx="http://schemas.microsoft.com/office/drawing/2014/chartex" xmlns:cx1="http://schemas.microsoft.com/office/drawing/2015/9/8/chartex" xmlns:cx2="http://schemas.microsoft.com/office/drawing/2015/10/21/chartex" xmlns:cx3="http://schemas.microsoft.com/office/drawing/2016/5/9/chartex" xmlns:cx4="http://schemas.microsoft.com/office/drawing/2016/5/10/chartex" xmlns:cx5="http://schemas.microsoft.com/office/drawing/2016/5/11/chartex" xmlns:cx6="http://schemas.microsoft.com/office/drawing/2016/5/12/chartex" xmlns:cx7="http://schemas.microsoft.com/office/drawing/2016/5/13/chartex" xmlns:cx8="http://schemas.microsoft.com/office/drawing/2016/5/14/chartex" xmlns:mc="http://schemas.openxmlformats.org/markup-compatibility/2006" xmlns:aink="http://schemas.microsoft.com/office/drawing/2016/ink" xmlns:am3d="http://schemas.microsoft.com/office/drawing/2017/model3d" xmlns:o="urn:schemas-microsoft-com:office:office" xmlns:oel="http://schemas.microsoft.com/office/2019/extlst" xmlns:r="http://schemas.openxmlformats.org/officeDocument/2006/relationships" xmlns:m="http://schemas.openxmlformats.org/officeDocument/2006/math" xmlns:v="urn:schemas-microsoft-com:vml" xmlns:wp14="http://schemas.microsoft.com/office/word/2010/wordprocessingDrawing" xmlns:wp="http://schemas.openxmlformats.org/drawingml/2006/wordprocessingDrawing" xmlns:w10="urn:schemas-microsoft-com:office:word" xmlns:w="http://schemas.openxmlformats.org/wordprocessingml/2006/main" xmlns:w14="http://schemas.microsoft.com/office/word/2010/wordml" xmlns:w15="http://schemas.microsoft.com/office/word/2012/wordml" xmlns:w16cex="http://schemas.microsoft.com/office/word/2018/wordml/cex" xmlns:w16cid="http://schemas.microsoft.com/office/word/2016/wordml/cid" xmlns:w16="http://schemas.microsoft.com/office/word/2018/wordml" xmlns:w16sdtdh="http://schemas.microsoft.com/office/word/2020/wordml/sdtdatahash" xmlns:w16se="http://schemas.microsoft.com/office/word/2015/wordml/symex" xmlns:wpg="http://schemas.microsoft.com/office/word/2010/wordprocessingGroup" xmlns:wpi="http://schemas.microsoft.com/office/word/2010/wordprocessingInk" xmlns:wne="http://schemas.microsoft.com/office/word/2006/wordml" xmlns:wps="http://schemas.microsoft.com/office/word/2010/wordprocessingShape" mc:Ignorable="w14 w15 w16se w16cid w16 w16cex w16sdtdh wp14">
+<w:endnotes xmlns:wpc="http://schemas.microsoft.com/office/word/2010/wordprocessingCanvas" xmlns:cx="http://schemas.microsoft.com/office/drawing/2014/chartex" xmlns:cx1="http://schemas.microsoft.com/office/drawing/2015/9/8/chartex" xmlns:cx2="http://schemas.microsoft.com/office/drawing/2015/10/21/chartex" xmlns:cx3="http://schemas.microsoft.com/office/drawing/2016/5/9/chartex" xmlns:cx4="http://schemas.microsoft.com/office/drawing/2016/5/10/chartex" xmlns:cx5="http://schemas.microsoft.com/office/drawing/2016/5/11/chartex" xmlns:cx6="http://schemas.microsoft.com/office/drawing/2016/5/12/chartex" xmlns:cx7="http://schemas.microsoft.com/office/drawing/2016/5/13/chartex" xmlns:cx8="http://schemas.microsoft.com/office/drawing/2016/5/14/chartex" xmlns:mc="http://schemas.openxmlformats.org/markup-compatibility/2006" xmlns:aink="http://schemas.microsoft.com/office/drawing/2016/ink" xmlns:am3d="http://schemas.microsoft.com/office/drawing/2017/model3d" xmlns:o="urn:schemas-microsoft-com:office:office" xmlns:r="http://schemas.openxmlformats.org/officeDocument/2006/relationships" xmlns:m="http://schemas.openxmlformats.org/officeDocument/2006/math" xmlns:v="urn:schemas-microsoft-com:vml" xmlns:wp14="http://schemas.microsoft.com/office/word/2010/wordprocessingDrawing" xmlns:wp="http://schemas.openxmlformats.org/drawingml/2006/wordprocessingDrawing" xmlns:w10="urn:schemas-microsoft-com:office:word" xmlns:w="http://schemas.openxmlformats.org/wordprocessingml/2006/main" xmlns:w14="http://schemas.microsoft.com/office/word/2010/wordml" xmlns:w15="http://schemas.microsoft.com/office/word/2012/wordml" xmlns:w16cex="http://schemas.microsoft.com/office/word/2018/wordml/cex" xmlns:w16cid="http://schemas.microsoft.com/office/word/2016/wordml/cid" xmlns:w16="http://schemas.microsoft.com/office/word/2018/wordml" xmlns:w16sdtdh="http://schemas.microsoft.com/office/word/2020/wordml/sdtdatahash" xmlns:w16se="http://schemas.microsoft.com/office/word/2015/wordml/symex" xmlns:wpg="http://schemas.microsoft.com/office/word/2010/wordprocessingGroup" xmlns:wpi="http://schemas.microsoft.com/office/word/2010/wordprocessingInk" xmlns:wne="http://schemas.microsoft.com/office/word/2006/wordml" xmlns:wps="http://schemas.microsoft.com/office/word/2010/wordprocessingShape" mc:Ignorable="w14 w15 w16se w16cid w16 w16cex w16sdtdh wp14">
   <w:endnote w:type="separator" w:id="-1">
     <w:p>
       <w:r>
@@ -7285,7 +7300,17 @@
 </file>
 
 <file path=word/footer1.xml><?xml version="1.0" encoding="utf-8"?>
-<w:ftr xmlns:wpc="http://schemas.microsoft.com/office/word/2010/wordprocessingCanvas" xmlns:cx="http://schemas.microsoft.com/office/drawing/2014/chartex" xmlns:cx1="http://schemas.microsoft.com/office/drawing/2015/9/8/chartex" xmlns:cx2="http://schemas.microsoft.com/office/drawing/2015/10/21/chartex" xmlns:cx3="http://schemas.microsoft.com/office/drawing/2016/5/9/chartex" xmlns:cx4="http://schemas.microsoft.com/office/drawing/2016/5/10/chartex" xmlns:cx5="http://schemas.microsoft.com/office/drawing/2016/5/11/chartex" xmlns:cx6="http://schemas.microsoft.com/office/drawing/2016/5/12/chartex" xmlns:cx7="http://schemas.microsoft.com/office/drawing/2016/5/13/chartex" xmlns:cx8="http://schemas.microsoft.com/office/drawing/2016/5/14/chartex" xmlns:mc="http://schemas.openxmlformats.org/markup-compatibility/2006" xmlns:aink="http://schemas.microsoft.com/office/drawing/2016/ink" xmlns:am3d="http://schemas.microsoft.com/office/drawing/2017/model3d" xmlns:o="urn:schemas-microsoft-com:office:office" xmlns:oel="http://schemas.microsoft.com/office/2019/extlst" xmlns:r="http://schemas.openxmlformats.org/officeDocument/2006/relationships" xmlns:m="http://schemas.openxmlformats.org/officeDocument/2006/math" xmlns:v="urn:schemas-microsoft-com:vml" xmlns:wp14="http://schemas.microsoft.com/office/word/2010/wordprocessingDrawing" xmlns:wp="http://schemas.openxmlformats.org/drawingml/2006/wordprocessingDrawing" xmlns:w10="urn:schemas-microsoft-com:office:word" xmlns:w="http://schemas.openxmlformats.org/wordprocessingml/2006/main" xmlns:w14="http://schemas.microsoft.com/office/word/2010/wordml" xmlns:w15="http://schemas.microsoft.com/office/word/2012/wordml" xmlns:w16cex="http://schemas.microsoft.com/office/word/2018/wordml/cex" xmlns:w16cid="http://schemas.microsoft.com/office/word/2016/wordml/cid" xmlns:w16="http://schemas.microsoft.com/office/word/2018/wordml" xmlns:w16sdtdh="http://schemas.microsoft.com/office/word/2020/wordml/sdtdatahash" xmlns:w16se="http://schemas.microsoft.com/office/word/2015/wordml/symex" xmlns:wpg="http://schemas.microsoft.com/office/word/2010/wordprocessingGroup" xmlns:wpi="http://schemas.microsoft.com/office/word/2010/wordprocessingInk" xmlns:wne="http://schemas.microsoft.com/office/word/2006/wordml" xmlns:wps="http://schemas.microsoft.com/office/word/2010/wordprocessingShape" mc:Ignorable="w14 w15 w16se w16cid w16 w16cex w16sdtdh wp14">
+<w:ftr xmlns:wpc="http://schemas.microsoft.com/office/word/2010/wordprocessingCanvas" xmlns:cx="http://schemas.microsoft.com/office/drawing/2014/chartex" xmlns:cx1="http://schemas.microsoft.com/office/drawing/2015/9/8/chartex" xmlns:cx2="http://schemas.microsoft.com/office/drawing/2015/10/21/chartex" xmlns:cx3="http://schemas.microsoft.com/office/drawing/2016/5/9/chartex" xmlns:cx4="http://schemas.microsoft.com/office/drawing/2016/5/10/chartex" xmlns:cx5="http://schemas.microsoft.com/office/drawing/2016/5/11/chartex" xmlns:cx6="http://schemas.microsoft.com/office/drawing/2016/5/12/chartex" xmlns:cx7="http://schemas.microsoft.com/office/drawing/2016/5/13/chartex" xmlns:cx8="http://schemas.microsoft.com/office/drawing/2016/5/14/chartex" xmlns:mc="http://schemas.openxmlformats.org/markup-compatibility/2006" xmlns:aink="http://schemas.microsoft.com/office/drawing/2016/ink" xmlns:am3d="http://schemas.microsoft.com/office/drawing/2017/model3d" xmlns:o="urn:schemas-microsoft-com:office:office" xmlns:r="http://schemas.openxmlformats.org/officeDocument/2006/relationships" xmlns:m="http://schemas.openxmlformats.org/officeDocument/2006/math" xmlns:v="urn:schemas-microsoft-com:vml" xmlns:wp14="http://schemas.microsoft.com/office/word/2010/wordprocessingDrawing" xmlns:wp="http://schemas.openxmlformats.org/drawingml/2006/wordprocessingDrawing" xmlns:w10="urn:schemas-microsoft-com:office:word" xmlns:w="http://schemas.openxmlformats.org/wordprocessingml/2006/main" xmlns:w14="http://schemas.microsoft.com/office/word/2010/wordml" xmlns:w15="http://schemas.microsoft.com/office/word/2012/wordml" xmlns:w16cex="http://schemas.microsoft.com/office/word/2018/wordml/cex" xmlns:w16cid="http://schemas.microsoft.com/office/word/2016/wordml/cid" xmlns:w16="http://schemas.microsoft.com/office/word/2018/wordml" xmlns:w16sdtdh="http://schemas.microsoft.com/office/word/2020/wordml/sdtdatahash" xmlns:w16se="http://schemas.microsoft.com/office/word/2015/wordml/symex" xmlns:wpg="http://schemas.microsoft.com/office/word/2010/wordprocessingGroup" xmlns:wpi="http://schemas.microsoft.com/office/word/2010/wordprocessingInk" xmlns:wne="http://schemas.microsoft.com/office/word/2006/wordml" xmlns:wps="http://schemas.microsoft.com/office/word/2010/wordprocessingShape" mc:Ignorable="w14 w15 w16se w16cid w16 w16cex w16sdtdh wp14">
+  <w:p>
+    <w:pPr>
+      <w:pStyle w:val="Rodap"/>
+    </w:pPr>
+  </w:p>
+</w:ftr>
+</file>
+
+<file path=word/footer2.xml><?xml version="1.0" encoding="utf-8"?>
+<w:ftr xmlns:wpc="http://schemas.microsoft.com/office/word/2010/wordprocessingCanvas" xmlns:cx="http://schemas.microsoft.com/office/drawing/2014/chartex" xmlns:cx1="http://schemas.microsoft.com/office/drawing/2015/9/8/chartex" xmlns:cx2="http://schemas.microsoft.com/office/drawing/2015/10/21/chartex" xmlns:cx3="http://schemas.microsoft.com/office/drawing/2016/5/9/chartex" xmlns:cx4="http://schemas.microsoft.com/office/drawing/2016/5/10/chartex" xmlns:cx5="http://schemas.microsoft.com/office/drawing/2016/5/11/chartex" xmlns:cx6="http://schemas.microsoft.com/office/drawing/2016/5/12/chartex" xmlns:cx7="http://schemas.microsoft.com/office/drawing/2016/5/13/chartex" xmlns:cx8="http://schemas.microsoft.com/office/drawing/2016/5/14/chartex" xmlns:mc="http://schemas.openxmlformats.org/markup-compatibility/2006" xmlns:aink="http://schemas.microsoft.com/office/drawing/2016/ink" xmlns:am3d="http://schemas.microsoft.com/office/drawing/2017/model3d" xmlns:o="urn:schemas-microsoft-com:office:office" xmlns:r="http://schemas.openxmlformats.org/officeDocument/2006/relationships" xmlns:m="http://schemas.openxmlformats.org/officeDocument/2006/math" xmlns:v="urn:schemas-microsoft-com:vml" xmlns:wp14="http://schemas.microsoft.com/office/word/2010/wordprocessingDrawing" xmlns:wp="http://schemas.openxmlformats.org/drawingml/2006/wordprocessingDrawing" xmlns:w10="urn:schemas-microsoft-com:office:word" xmlns:w="http://schemas.openxmlformats.org/wordprocessingml/2006/main" xmlns:w14="http://schemas.microsoft.com/office/word/2010/wordml" xmlns:w15="http://schemas.microsoft.com/office/word/2012/wordml" xmlns:w16cex="http://schemas.microsoft.com/office/word/2018/wordml/cex" xmlns:w16cid="http://schemas.microsoft.com/office/word/2016/wordml/cid" xmlns:w16="http://schemas.microsoft.com/office/word/2018/wordml" xmlns:w16sdtdh="http://schemas.microsoft.com/office/word/2020/wordml/sdtdatahash" xmlns:w16se="http://schemas.microsoft.com/office/word/2015/wordml/symex" xmlns:wpg="http://schemas.microsoft.com/office/word/2010/wordprocessingGroup" xmlns:wpi="http://schemas.microsoft.com/office/word/2010/wordprocessingInk" xmlns:wne="http://schemas.microsoft.com/office/word/2006/wordml" xmlns:wps="http://schemas.microsoft.com/office/word/2010/wordprocessingShape" mc:Ignorable="w14 w15 w16se w16cid w16 w16cex w16sdtdh wp14">
   <w:tbl>
     <w:tblPr>
       <w:tblW w:w="5000" w:type="pct"/>
@@ -7379,8 +7404,8 @@
 </w:ftr>
 </file>
 
-<file path=word/footer2.xml><?xml version="1.0" encoding="utf-8"?>
-<w:ftr xmlns:wpc="http://schemas.microsoft.com/office/word/2010/wordprocessingCanvas" xmlns:cx="http://schemas.microsoft.com/office/drawing/2014/chartex" xmlns:cx1="http://schemas.microsoft.com/office/drawing/2015/9/8/chartex" xmlns:cx2="http://schemas.microsoft.com/office/drawing/2015/10/21/chartex" xmlns:cx3="http://schemas.microsoft.com/office/drawing/2016/5/9/chartex" xmlns:cx4="http://schemas.microsoft.com/office/drawing/2016/5/10/chartex" xmlns:cx5="http://schemas.microsoft.com/office/drawing/2016/5/11/chartex" xmlns:cx6="http://schemas.microsoft.com/office/drawing/2016/5/12/chartex" xmlns:cx7="http://schemas.microsoft.com/office/drawing/2016/5/13/chartex" xmlns:cx8="http://schemas.microsoft.com/office/drawing/2016/5/14/chartex" xmlns:mc="http://schemas.openxmlformats.org/markup-compatibility/2006" xmlns:aink="http://schemas.microsoft.com/office/drawing/2016/ink" xmlns:am3d="http://schemas.microsoft.com/office/drawing/2017/model3d" xmlns:o="urn:schemas-microsoft-com:office:office" xmlns:oel="http://schemas.microsoft.com/office/2019/extlst" xmlns:r="http://schemas.openxmlformats.org/officeDocument/2006/relationships" xmlns:m="http://schemas.openxmlformats.org/officeDocument/2006/math" xmlns:v="urn:schemas-microsoft-com:vml" xmlns:wp14="http://schemas.microsoft.com/office/word/2010/wordprocessingDrawing" xmlns:wp="http://schemas.openxmlformats.org/drawingml/2006/wordprocessingDrawing" xmlns:w10="urn:schemas-microsoft-com:office:word" xmlns:w="http://schemas.openxmlformats.org/wordprocessingml/2006/main" xmlns:w14="http://schemas.microsoft.com/office/word/2010/wordml" xmlns:w15="http://schemas.microsoft.com/office/word/2012/wordml" xmlns:w16cex="http://schemas.microsoft.com/office/word/2018/wordml/cex" xmlns:w16cid="http://schemas.microsoft.com/office/word/2016/wordml/cid" xmlns:w16="http://schemas.microsoft.com/office/word/2018/wordml" xmlns:w16sdtdh="http://schemas.microsoft.com/office/word/2020/wordml/sdtdatahash" xmlns:w16se="http://schemas.microsoft.com/office/word/2015/wordml/symex" xmlns:wpg="http://schemas.microsoft.com/office/word/2010/wordprocessingGroup" xmlns:wpi="http://schemas.microsoft.com/office/word/2010/wordprocessingInk" xmlns:wne="http://schemas.microsoft.com/office/word/2006/wordml" xmlns:wps="http://schemas.microsoft.com/office/word/2010/wordprocessingShape" mc:Ignorable="w14 w15 w16se w16cid w16 w16cex w16sdtdh wp14">
+<file path=word/footer3.xml><?xml version="1.0" encoding="utf-8"?>
+<w:ftr xmlns:wpc="http://schemas.microsoft.com/office/word/2010/wordprocessingCanvas" xmlns:cx="http://schemas.microsoft.com/office/drawing/2014/chartex" xmlns:cx1="http://schemas.microsoft.com/office/drawing/2015/9/8/chartex" xmlns:cx2="http://schemas.microsoft.com/office/drawing/2015/10/21/chartex" xmlns:cx3="http://schemas.microsoft.com/office/drawing/2016/5/9/chartex" xmlns:cx4="http://schemas.microsoft.com/office/drawing/2016/5/10/chartex" xmlns:cx5="http://schemas.microsoft.com/office/drawing/2016/5/11/chartex" xmlns:cx6="http://schemas.microsoft.com/office/drawing/2016/5/12/chartex" xmlns:cx7="http://schemas.microsoft.com/office/drawing/2016/5/13/chartex" xmlns:cx8="http://schemas.microsoft.com/office/drawing/2016/5/14/chartex" xmlns:mc="http://schemas.openxmlformats.org/markup-compatibility/2006" xmlns:aink="http://schemas.microsoft.com/office/drawing/2016/ink" xmlns:am3d="http://schemas.microsoft.com/office/drawing/2017/model3d" xmlns:o="urn:schemas-microsoft-com:office:office" xmlns:r="http://schemas.openxmlformats.org/officeDocument/2006/relationships" xmlns:m="http://schemas.openxmlformats.org/officeDocument/2006/math" xmlns:v="urn:schemas-microsoft-com:vml" xmlns:wp14="http://schemas.microsoft.com/office/word/2010/wordprocessingDrawing" xmlns:wp="http://schemas.openxmlformats.org/drawingml/2006/wordprocessingDrawing" xmlns:w10="urn:schemas-microsoft-com:office:word" xmlns:w="http://schemas.openxmlformats.org/wordprocessingml/2006/main" xmlns:w14="http://schemas.microsoft.com/office/word/2010/wordml" xmlns:w15="http://schemas.microsoft.com/office/word/2012/wordml" xmlns:w16cex="http://schemas.microsoft.com/office/word/2018/wordml/cex" xmlns:w16cid="http://schemas.microsoft.com/office/word/2016/wordml/cid" xmlns:w16="http://schemas.microsoft.com/office/word/2018/wordml" xmlns:w16sdtdh="http://schemas.microsoft.com/office/word/2020/wordml/sdtdatahash" xmlns:w16se="http://schemas.microsoft.com/office/word/2015/wordml/symex" xmlns:wpg="http://schemas.microsoft.com/office/word/2010/wordprocessingGroup" xmlns:wpi="http://schemas.microsoft.com/office/word/2010/wordprocessingInk" xmlns:wne="http://schemas.microsoft.com/office/word/2006/wordml" xmlns:wps="http://schemas.microsoft.com/office/word/2010/wordprocessingShape" mc:Ignorable="w14 w15 w16se w16cid w16 w16cex w16sdtdh wp14">
   <w:p>
     <w:pPr>
       <w:pStyle w:val="Rodap"/>
@@ -7398,8 +7423,8 @@
 </w:ftr>
 </file>
 
-<file path=word/footer3.xml><?xml version="1.0" encoding="utf-8"?>
-<w:ftr xmlns:wpc="http://schemas.microsoft.com/office/word/2010/wordprocessingCanvas" xmlns:cx="http://schemas.microsoft.com/office/drawing/2014/chartex" xmlns:cx1="http://schemas.microsoft.com/office/drawing/2015/9/8/chartex" xmlns:cx2="http://schemas.microsoft.com/office/drawing/2015/10/21/chartex" xmlns:cx3="http://schemas.microsoft.com/office/drawing/2016/5/9/chartex" xmlns:cx4="http://schemas.microsoft.com/office/drawing/2016/5/10/chartex" xmlns:cx5="http://schemas.microsoft.com/office/drawing/2016/5/11/chartex" xmlns:cx6="http://schemas.microsoft.com/office/drawing/2016/5/12/chartex" xmlns:cx7="http://schemas.microsoft.com/office/drawing/2016/5/13/chartex" xmlns:cx8="http://schemas.microsoft.com/office/drawing/2016/5/14/chartex" xmlns:mc="http://schemas.openxmlformats.org/markup-compatibility/2006" xmlns:aink="http://schemas.microsoft.com/office/drawing/2016/ink" xmlns:am3d="http://schemas.microsoft.com/office/drawing/2017/model3d" xmlns:o="urn:schemas-microsoft-com:office:office" xmlns:oel="http://schemas.microsoft.com/office/2019/extlst" xmlns:r="http://schemas.openxmlformats.org/officeDocument/2006/relationships" xmlns:m="http://schemas.openxmlformats.org/officeDocument/2006/math" xmlns:v="urn:schemas-microsoft-com:vml" xmlns:wp14="http://schemas.microsoft.com/office/word/2010/wordprocessingDrawing" xmlns:wp="http://schemas.openxmlformats.org/drawingml/2006/wordprocessingDrawing" xmlns:w10="urn:schemas-microsoft-com:office:word" xmlns:w="http://schemas.openxmlformats.org/wordprocessingml/2006/main" xmlns:w14="http://schemas.microsoft.com/office/word/2010/wordml" xmlns:w15="http://schemas.microsoft.com/office/word/2012/wordml" xmlns:w16cex="http://schemas.microsoft.com/office/word/2018/wordml/cex" xmlns:w16cid="http://schemas.microsoft.com/office/word/2016/wordml/cid" xmlns:w16="http://schemas.microsoft.com/office/word/2018/wordml" xmlns:w16sdtdh="http://schemas.microsoft.com/office/word/2020/wordml/sdtdatahash" xmlns:w16se="http://schemas.microsoft.com/office/word/2015/wordml/symex" xmlns:wpg="http://schemas.microsoft.com/office/word/2010/wordprocessingGroup" xmlns:wpi="http://schemas.microsoft.com/office/word/2010/wordprocessingInk" xmlns:wne="http://schemas.microsoft.com/office/word/2006/wordml" xmlns:wps="http://schemas.microsoft.com/office/word/2010/wordprocessingShape" mc:Ignorable="w14 w15 w16se w16cid w16 w16cex w16sdtdh wp14">
+<file path=word/footer4.xml><?xml version="1.0" encoding="utf-8"?>
+<w:ftr xmlns:wpc="http://schemas.microsoft.com/office/word/2010/wordprocessingCanvas" xmlns:cx="http://schemas.microsoft.com/office/drawing/2014/chartex" xmlns:cx1="http://schemas.microsoft.com/office/drawing/2015/9/8/chartex" xmlns:cx2="http://schemas.microsoft.com/office/drawing/2015/10/21/chartex" xmlns:cx3="http://schemas.microsoft.com/office/drawing/2016/5/9/chartex" xmlns:cx4="http://schemas.microsoft.com/office/drawing/2016/5/10/chartex" xmlns:cx5="http://schemas.microsoft.com/office/drawing/2016/5/11/chartex" xmlns:cx6="http://schemas.microsoft.com/office/drawing/2016/5/12/chartex" xmlns:cx7="http://schemas.microsoft.com/office/drawing/2016/5/13/chartex" xmlns:cx8="http://schemas.microsoft.com/office/drawing/2016/5/14/chartex" xmlns:mc="http://schemas.openxmlformats.org/markup-compatibility/2006" xmlns:aink="http://schemas.microsoft.com/office/drawing/2016/ink" xmlns:am3d="http://schemas.microsoft.com/office/drawing/2017/model3d" xmlns:o="urn:schemas-microsoft-com:office:office" xmlns:r="http://schemas.openxmlformats.org/officeDocument/2006/relationships" xmlns:m="http://schemas.openxmlformats.org/officeDocument/2006/math" xmlns:v="urn:schemas-microsoft-com:vml" xmlns:wp14="http://schemas.microsoft.com/office/word/2010/wordprocessingDrawing" xmlns:wp="http://schemas.openxmlformats.org/drawingml/2006/wordprocessingDrawing" xmlns:w10="urn:schemas-microsoft-com:office:word" xmlns:w="http://schemas.openxmlformats.org/wordprocessingml/2006/main" xmlns:w14="http://schemas.microsoft.com/office/word/2010/wordml" xmlns:w15="http://schemas.microsoft.com/office/word/2012/wordml" xmlns:w16cex="http://schemas.microsoft.com/office/word/2018/wordml/cex" xmlns:w16cid="http://schemas.microsoft.com/office/word/2016/wordml/cid" xmlns:w16="http://schemas.microsoft.com/office/word/2018/wordml" xmlns:w16sdtdh="http://schemas.microsoft.com/office/word/2020/wordml/sdtdatahash" xmlns:w16se="http://schemas.microsoft.com/office/word/2015/wordml/symex" xmlns:wpg="http://schemas.microsoft.com/office/word/2010/wordprocessingGroup" xmlns:wpi="http://schemas.microsoft.com/office/word/2010/wordprocessingInk" xmlns:wne="http://schemas.microsoft.com/office/word/2006/wordml" xmlns:wps="http://schemas.microsoft.com/office/word/2010/wordprocessingShape" mc:Ignorable="w14 w15 w16se w16cid w16 w16cex w16sdtdh wp14">
   <w:tbl>
     <w:tblPr>
       <w:tblW w:w="5000" w:type="pct"/>
@@ -7565,8 +7590,8 @@
 </w:ftr>
 </file>
 
-<file path=word/footer4.xml><?xml version="1.0" encoding="utf-8"?>
-<w:ftr xmlns:wpc="http://schemas.microsoft.com/office/word/2010/wordprocessingCanvas" xmlns:cx="http://schemas.microsoft.com/office/drawing/2014/chartex" xmlns:cx1="http://schemas.microsoft.com/office/drawing/2015/9/8/chartex" xmlns:cx2="http://schemas.microsoft.com/office/drawing/2015/10/21/chartex" xmlns:cx3="http://schemas.microsoft.com/office/drawing/2016/5/9/chartex" xmlns:cx4="http://schemas.microsoft.com/office/drawing/2016/5/10/chartex" xmlns:cx5="http://schemas.microsoft.com/office/drawing/2016/5/11/chartex" xmlns:cx6="http://schemas.microsoft.com/office/drawing/2016/5/12/chartex" xmlns:cx7="http://schemas.microsoft.com/office/drawing/2016/5/13/chartex" xmlns:cx8="http://schemas.microsoft.com/office/drawing/2016/5/14/chartex" xmlns:mc="http://schemas.openxmlformats.org/markup-compatibility/2006" xmlns:aink="http://schemas.microsoft.com/office/drawing/2016/ink" xmlns:am3d="http://schemas.microsoft.com/office/drawing/2017/model3d" xmlns:o="urn:schemas-microsoft-com:office:office" xmlns:oel="http://schemas.microsoft.com/office/2019/extlst" xmlns:r="http://schemas.openxmlformats.org/officeDocument/2006/relationships" xmlns:m="http://schemas.openxmlformats.org/officeDocument/2006/math" xmlns:v="urn:schemas-microsoft-com:vml" xmlns:wp14="http://schemas.microsoft.com/office/word/2010/wordprocessingDrawing" xmlns:wp="http://schemas.openxmlformats.org/drawingml/2006/wordprocessingDrawing" xmlns:w10="urn:schemas-microsoft-com:office:word" xmlns:w="http://schemas.openxmlformats.org/wordprocessingml/2006/main" xmlns:w14="http://schemas.microsoft.com/office/word/2010/wordml" xmlns:w15="http://schemas.microsoft.com/office/word/2012/wordml" xmlns:w16cex="http://schemas.microsoft.com/office/word/2018/wordml/cex" xmlns:w16cid="http://schemas.microsoft.com/office/word/2016/wordml/cid" xmlns:w16="http://schemas.microsoft.com/office/word/2018/wordml" xmlns:w16sdtdh="http://schemas.microsoft.com/office/word/2020/wordml/sdtdatahash" xmlns:w16se="http://schemas.microsoft.com/office/word/2015/wordml/symex" xmlns:wpg="http://schemas.microsoft.com/office/word/2010/wordprocessingGroup" xmlns:wpi="http://schemas.microsoft.com/office/word/2010/wordprocessingInk" xmlns:wne="http://schemas.microsoft.com/office/word/2006/wordml" xmlns:wps="http://schemas.microsoft.com/office/word/2010/wordprocessingShape" mc:Ignorable="w14 w15 w16se w16cid w16 w16cex w16sdtdh wp14">
+<file path=word/footer5.xml><?xml version="1.0" encoding="utf-8"?>
+<w:ftr xmlns:wpc="http://schemas.microsoft.com/office/word/2010/wordprocessingCanvas" xmlns:cx="http://schemas.microsoft.com/office/drawing/2014/chartex" xmlns:cx1="http://schemas.microsoft.com/office/drawing/2015/9/8/chartex" xmlns:cx2="http://schemas.microsoft.com/office/drawing/2015/10/21/chartex" xmlns:cx3="http://schemas.microsoft.com/office/drawing/2016/5/9/chartex" xmlns:cx4="http://schemas.microsoft.com/office/drawing/2016/5/10/chartex" xmlns:cx5="http://schemas.microsoft.com/office/drawing/2016/5/11/chartex" xmlns:cx6="http://schemas.microsoft.com/office/drawing/2016/5/12/chartex" xmlns:cx7="http://schemas.microsoft.com/office/drawing/2016/5/13/chartex" xmlns:cx8="http://schemas.microsoft.com/office/drawing/2016/5/14/chartex" xmlns:mc="http://schemas.openxmlformats.org/markup-compatibility/2006" xmlns:aink="http://schemas.microsoft.com/office/drawing/2016/ink" xmlns:am3d="http://schemas.microsoft.com/office/drawing/2017/model3d" xmlns:o="urn:schemas-microsoft-com:office:office" xmlns:r="http://schemas.openxmlformats.org/officeDocument/2006/relationships" xmlns:m="http://schemas.openxmlformats.org/officeDocument/2006/math" xmlns:v="urn:schemas-microsoft-com:vml" xmlns:wp14="http://schemas.microsoft.com/office/word/2010/wordprocessingDrawing" xmlns:wp="http://schemas.openxmlformats.org/drawingml/2006/wordprocessingDrawing" xmlns:w10="urn:schemas-microsoft-com:office:word" xmlns:w="http://schemas.openxmlformats.org/wordprocessingml/2006/main" xmlns:w14="http://schemas.microsoft.com/office/word/2010/wordml" xmlns:w15="http://schemas.microsoft.com/office/word/2012/wordml" xmlns:w16cex="http://schemas.microsoft.com/office/word/2018/wordml/cex" xmlns:w16cid="http://schemas.microsoft.com/office/word/2016/wordml/cid" xmlns:w16="http://schemas.microsoft.com/office/word/2018/wordml" xmlns:w16sdtdh="http://schemas.microsoft.com/office/word/2020/wordml/sdtdatahash" xmlns:w16se="http://schemas.microsoft.com/office/word/2015/wordml/symex" xmlns:wpg="http://schemas.microsoft.com/office/word/2010/wordprocessingGroup" xmlns:wpi="http://schemas.microsoft.com/office/word/2010/wordprocessingInk" xmlns:wne="http://schemas.microsoft.com/office/word/2006/wordml" xmlns:wps="http://schemas.microsoft.com/office/word/2010/wordprocessingShape" mc:Ignorable="w14 w15 w16se w16cid w16 w16cex w16sdtdh wp14">
   <w:tbl>
     <w:tblPr>
       <w:tblW w:w="0" w:type="auto"/>
@@ -7767,7 +7792,6 @@
       <w:pStyle w:val="NormalWeb"/>
       <w:spacing w:before="0" w:beforeAutospacing="0" w:after="0"/>
     </w:pPr>
-    <w:proofErr w:type="spellStart"/>
     <w:r>
       <w:rPr>
         <w:rFonts w:ascii="Arial" w:hAnsi="Arial" w:cs="Arial"/>
@@ -7775,24 +7799,14 @@
         <w:sz w:val="16"/>
         <w:szCs w:val="16"/>
       </w:rPr>
-      <w:t>Form</w:t>
-    </w:r>
-    <w:proofErr w:type="spellEnd"/>
-    <w:r>
-      <w:rPr>
-        <w:rFonts w:ascii="Arial" w:hAnsi="Arial" w:cs="Arial"/>
-        <w:color w:val="C0C0C0"/>
-        <w:sz w:val="16"/>
-        <w:szCs w:val="16"/>
-      </w:rPr>
-      <w:t xml:space="preserve"> 16.11.2009 – V1.1.1</w:t>
+      <w:t>Form 16.11.2009 – V1.1.1</w:t>
     </w:r>
   </w:p>
 </w:ftr>
 </file>
 
 <file path=word/footnotes.xml><?xml version="1.0" encoding="utf-8"?>
-<w:footnotes xmlns:wpc="http://schemas.microsoft.com/office/word/2010/wordprocessingCanvas" xmlns:cx="http://schemas.microsoft.com/office/drawing/2014/chartex" xmlns:cx1="http://schemas.microsoft.com/office/drawing/2015/9/8/chartex" xmlns:cx2="http://schemas.microsoft.com/office/drawing/2015/10/21/chartex" xmlns:cx3="http://schemas.microsoft.com/office/drawing/2016/5/9/chartex" xmlns:cx4="http://schemas.microsoft.com/office/drawing/2016/5/10/chartex" xmlns:cx5="http://schemas.microsoft.com/office/drawing/2016/5/11/chartex" xmlns:cx6="http://schemas.microsoft.com/office/drawing/2016/5/12/chartex" xmlns:cx7="http://schemas.microsoft.com/office/drawing/2016/5/13/chartex" xmlns:cx8="http://schemas.microsoft.com/office/drawing/2016/5/14/chartex" xmlns:mc="http://schemas.openxmlformats.org/markup-compatibility/2006" xmlns:aink="http://schemas.microsoft.com/office/drawing/2016/ink" xmlns:am3d="http://schemas.microsoft.com/office/drawing/2017/model3d" xmlns:o="urn:schemas-microsoft-com:office:office" xmlns:oel="http://schemas.microsoft.com/office/2019/extlst" xmlns:r="http://schemas.openxmlformats.org/officeDocument/2006/relationships" xmlns:m="http://schemas.openxmlformats.org/officeDocument/2006/math" xmlns:v="urn:schemas-microsoft-com:vml" xmlns:wp14="http://schemas.microsoft.com/office/word/2010/wordprocessingDrawing" xmlns:wp="http://schemas.openxmlformats.org/drawingml/2006/wordprocessingDrawing" xmlns:w10="urn:schemas-microsoft-com:office:word" xmlns:w="http://schemas.openxmlformats.org/wordprocessingml/2006/main" xmlns:w14="http://schemas.microsoft.com/office/word/2010/wordml" xmlns:w15="http://schemas.microsoft.com/office/word/2012/wordml" xmlns:w16cex="http://schemas.microsoft.com/office/word/2018/wordml/cex" xmlns:w16cid="http://schemas.microsoft.com/office/word/2016/wordml/cid" xmlns:w16="http://schemas.microsoft.com/office/word/2018/wordml" xmlns:w16sdtdh="http://schemas.microsoft.com/office/word/2020/wordml/sdtdatahash" xmlns:w16se="http://schemas.microsoft.com/office/word/2015/wordml/symex" xmlns:wpg="http://schemas.microsoft.com/office/word/2010/wordprocessingGroup" xmlns:wpi="http://schemas.microsoft.com/office/word/2010/wordprocessingInk" xmlns:wne="http://schemas.microsoft.com/office/word/2006/wordml" xmlns:wps="http://schemas.microsoft.com/office/word/2010/wordprocessingShape" mc:Ignorable="w14 w15 w16se w16cid w16 w16cex w16sdtdh wp14">
+<w:footnotes xmlns:wpc="http://schemas.microsoft.com/office/word/2010/wordprocessingCanvas" xmlns:cx="http://schemas.microsoft.com/office/drawing/2014/chartex" xmlns:cx1="http://schemas.microsoft.com/office/drawing/2015/9/8/chartex" xmlns:cx2="http://schemas.microsoft.com/office/drawing/2015/10/21/chartex" xmlns:cx3="http://schemas.microsoft.com/office/drawing/2016/5/9/chartex" xmlns:cx4="http://schemas.microsoft.com/office/drawing/2016/5/10/chartex" xmlns:cx5="http://schemas.microsoft.com/office/drawing/2016/5/11/chartex" xmlns:cx6="http://schemas.microsoft.com/office/drawing/2016/5/12/chartex" xmlns:cx7="http://schemas.microsoft.com/office/drawing/2016/5/13/chartex" xmlns:cx8="http://schemas.microsoft.com/office/drawing/2016/5/14/chartex" xmlns:mc="http://schemas.openxmlformats.org/markup-compatibility/2006" xmlns:aink="http://schemas.microsoft.com/office/drawing/2016/ink" xmlns:am3d="http://schemas.microsoft.com/office/drawing/2017/model3d" xmlns:o="urn:schemas-microsoft-com:office:office" xmlns:r="http://schemas.openxmlformats.org/officeDocument/2006/relationships" xmlns:m="http://schemas.openxmlformats.org/officeDocument/2006/math" xmlns:v="urn:schemas-microsoft-com:vml" xmlns:wp14="http://schemas.microsoft.com/office/word/2010/wordprocessingDrawing" xmlns:wp="http://schemas.openxmlformats.org/drawingml/2006/wordprocessingDrawing" xmlns:w10="urn:schemas-microsoft-com:office:word" xmlns:w="http://schemas.openxmlformats.org/wordprocessingml/2006/main" xmlns:w14="http://schemas.microsoft.com/office/word/2010/wordml" xmlns:w15="http://schemas.microsoft.com/office/word/2012/wordml" xmlns:w16cex="http://schemas.microsoft.com/office/word/2018/wordml/cex" xmlns:w16cid="http://schemas.microsoft.com/office/word/2016/wordml/cid" xmlns:w16="http://schemas.microsoft.com/office/word/2018/wordml" xmlns:w16sdtdh="http://schemas.microsoft.com/office/word/2020/wordml/sdtdatahash" xmlns:w16se="http://schemas.microsoft.com/office/word/2015/wordml/symex" xmlns:wpg="http://schemas.microsoft.com/office/word/2010/wordprocessingGroup" xmlns:wpi="http://schemas.microsoft.com/office/word/2010/wordprocessingInk" xmlns:wne="http://schemas.microsoft.com/office/word/2006/wordml" xmlns:wps="http://schemas.microsoft.com/office/word/2010/wordprocessingShape" mc:Ignorable="w14 w15 w16se w16cid w16 w16cex w16sdtdh wp14">
   <w:footnote w:type="separator" w:id="-1">
     <w:p>
       <w:r>
@@ -7811,7 +7825,17 @@
 </file>
 
 <file path=word/header1.xml><?xml version="1.0" encoding="utf-8"?>
-<w:hdr xmlns:wpc="http://schemas.microsoft.com/office/word/2010/wordprocessingCanvas" xmlns:cx="http://schemas.microsoft.com/office/drawing/2014/chartex" xmlns:cx1="http://schemas.microsoft.com/office/drawing/2015/9/8/chartex" xmlns:cx2="http://schemas.microsoft.com/office/drawing/2015/10/21/chartex" xmlns:cx3="http://schemas.microsoft.com/office/drawing/2016/5/9/chartex" xmlns:cx4="http://schemas.microsoft.com/office/drawing/2016/5/10/chartex" xmlns:cx5="http://schemas.microsoft.com/office/drawing/2016/5/11/chartex" xmlns:cx6="http://schemas.microsoft.com/office/drawing/2016/5/12/chartex" xmlns:cx7="http://schemas.microsoft.com/office/drawing/2016/5/13/chartex" xmlns:cx8="http://schemas.microsoft.com/office/drawing/2016/5/14/chartex" xmlns:mc="http://schemas.openxmlformats.org/markup-compatibility/2006" xmlns:aink="http://schemas.microsoft.com/office/drawing/2016/ink" xmlns:am3d="http://schemas.microsoft.com/office/drawing/2017/model3d" xmlns:o="urn:schemas-microsoft-com:office:office" xmlns:oel="http://schemas.microsoft.com/office/2019/extlst" xmlns:r="http://schemas.openxmlformats.org/officeDocument/2006/relationships" xmlns:m="http://schemas.openxmlformats.org/officeDocument/2006/math" xmlns:v="urn:schemas-microsoft-com:vml" xmlns:wp14="http://schemas.microsoft.com/office/word/2010/wordprocessingDrawing" xmlns:wp="http://schemas.openxmlformats.org/drawingml/2006/wordprocessingDrawing" xmlns:w10="urn:schemas-microsoft-com:office:word" xmlns:w="http://schemas.openxmlformats.org/wordprocessingml/2006/main" xmlns:w14="http://schemas.microsoft.com/office/word/2010/wordml" xmlns:w15="http://schemas.microsoft.com/office/word/2012/wordml" xmlns:w16cex="http://schemas.microsoft.com/office/word/2018/wordml/cex" xmlns:w16cid="http://schemas.microsoft.com/office/word/2016/wordml/cid" xmlns:w16="http://schemas.microsoft.com/office/word/2018/wordml" xmlns:w16sdtdh="http://schemas.microsoft.com/office/word/2020/wordml/sdtdatahash" xmlns:w16se="http://schemas.microsoft.com/office/word/2015/wordml/symex" xmlns:wpg="http://schemas.microsoft.com/office/word/2010/wordprocessingGroup" xmlns:wpi="http://schemas.microsoft.com/office/word/2010/wordprocessingInk" xmlns:wne="http://schemas.microsoft.com/office/word/2006/wordml" xmlns:wps="http://schemas.microsoft.com/office/word/2010/wordprocessingShape" mc:Ignorable="w14 w15 w16se w16cid w16 w16cex w16sdtdh wp14">
+<w:hdr xmlns:wpc="http://schemas.microsoft.com/office/word/2010/wordprocessingCanvas" xmlns:cx="http://schemas.microsoft.com/office/drawing/2014/chartex" xmlns:cx1="http://schemas.microsoft.com/office/drawing/2015/9/8/chartex" xmlns:cx2="http://schemas.microsoft.com/office/drawing/2015/10/21/chartex" xmlns:cx3="http://schemas.microsoft.com/office/drawing/2016/5/9/chartex" xmlns:cx4="http://schemas.microsoft.com/office/drawing/2016/5/10/chartex" xmlns:cx5="http://schemas.microsoft.com/office/drawing/2016/5/11/chartex" xmlns:cx6="http://schemas.microsoft.com/office/drawing/2016/5/12/chartex" xmlns:cx7="http://schemas.microsoft.com/office/drawing/2016/5/13/chartex" xmlns:cx8="http://schemas.microsoft.com/office/drawing/2016/5/14/chartex" xmlns:mc="http://schemas.openxmlformats.org/markup-compatibility/2006" xmlns:aink="http://schemas.microsoft.com/office/drawing/2016/ink" xmlns:am3d="http://schemas.microsoft.com/office/drawing/2017/model3d" xmlns:o="urn:schemas-microsoft-com:office:office" xmlns:r="http://schemas.openxmlformats.org/officeDocument/2006/relationships" xmlns:m="http://schemas.openxmlformats.org/officeDocument/2006/math" xmlns:v="urn:schemas-microsoft-com:vml" xmlns:wp14="http://schemas.microsoft.com/office/word/2010/wordprocessingDrawing" xmlns:wp="http://schemas.openxmlformats.org/drawingml/2006/wordprocessingDrawing" xmlns:w10="urn:schemas-microsoft-com:office:word" xmlns:w="http://schemas.openxmlformats.org/wordprocessingml/2006/main" xmlns:w14="http://schemas.microsoft.com/office/word/2010/wordml" xmlns:w15="http://schemas.microsoft.com/office/word/2012/wordml" xmlns:w16cex="http://schemas.microsoft.com/office/word/2018/wordml/cex" xmlns:w16cid="http://schemas.microsoft.com/office/word/2016/wordml/cid" xmlns:w16="http://schemas.microsoft.com/office/word/2018/wordml" xmlns:w16sdtdh="http://schemas.microsoft.com/office/word/2020/wordml/sdtdatahash" xmlns:w16se="http://schemas.microsoft.com/office/word/2015/wordml/symex" xmlns:wpg="http://schemas.microsoft.com/office/word/2010/wordprocessingGroup" xmlns:wpi="http://schemas.microsoft.com/office/word/2010/wordprocessingInk" xmlns:wne="http://schemas.microsoft.com/office/word/2006/wordml" xmlns:wps="http://schemas.microsoft.com/office/word/2010/wordprocessingShape" mc:Ignorable="w14 w15 w16se w16cid w16 w16cex w16sdtdh wp14">
+  <w:p>
+    <w:pPr>
+      <w:pStyle w:val="Cabealho"/>
+    </w:pPr>
+  </w:p>
+</w:hdr>
+</file>
+
+<file path=word/header2.xml><?xml version="1.0" encoding="utf-8"?>
+<w:hdr xmlns:wpc="http://schemas.microsoft.com/office/word/2010/wordprocessingCanvas" xmlns:cx="http://schemas.microsoft.com/office/drawing/2014/chartex" xmlns:cx1="http://schemas.microsoft.com/office/drawing/2015/9/8/chartex" xmlns:cx2="http://schemas.microsoft.com/office/drawing/2015/10/21/chartex" xmlns:cx3="http://schemas.microsoft.com/office/drawing/2016/5/9/chartex" xmlns:cx4="http://schemas.microsoft.com/office/drawing/2016/5/10/chartex" xmlns:cx5="http://schemas.microsoft.com/office/drawing/2016/5/11/chartex" xmlns:cx6="http://schemas.microsoft.com/office/drawing/2016/5/12/chartex" xmlns:cx7="http://schemas.microsoft.com/office/drawing/2016/5/13/chartex" xmlns:cx8="http://schemas.microsoft.com/office/drawing/2016/5/14/chartex" xmlns:mc="http://schemas.openxmlformats.org/markup-compatibility/2006" xmlns:aink="http://schemas.microsoft.com/office/drawing/2016/ink" xmlns:am3d="http://schemas.microsoft.com/office/drawing/2017/model3d" xmlns:o="urn:schemas-microsoft-com:office:office" xmlns:r="http://schemas.openxmlformats.org/officeDocument/2006/relationships" xmlns:m="http://schemas.openxmlformats.org/officeDocument/2006/math" xmlns:v="urn:schemas-microsoft-com:vml" xmlns:wp14="http://schemas.microsoft.com/office/word/2010/wordprocessingDrawing" xmlns:wp="http://schemas.openxmlformats.org/drawingml/2006/wordprocessingDrawing" xmlns:w10="urn:schemas-microsoft-com:office:word" xmlns:w="http://schemas.openxmlformats.org/wordprocessingml/2006/main" xmlns:w14="http://schemas.microsoft.com/office/word/2010/wordml" xmlns:w15="http://schemas.microsoft.com/office/word/2012/wordml" xmlns:w16cex="http://schemas.microsoft.com/office/word/2018/wordml/cex" xmlns:w16cid="http://schemas.microsoft.com/office/word/2016/wordml/cid" xmlns:w16="http://schemas.microsoft.com/office/word/2018/wordml" xmlns:w16sdtdh="http://schemas.microsoft.com/office/word/2020/wordml/sdtdatahash" xmlns:w16se="http://schemas.microsoft.com/office/word/2015/wordml/symex" xmlns:wpg="http://schemas.microsoft.com/office/word/2010/wordprocessingGroup" xmlns:wpi="http://schemas.microsoft.com/office/word/2010/wordprocessingInk" xmlns:wne="http://schemas.microsoft.com/office/word/2006/wordml" xmlns:wps="http://schemas.microsoft.com/office/word/2010/wordprocessingShape" mc:Ignorable="w14 w15 w16se w16cid w16 w16cex w16sdtdh wp14">
   <w:tbl>
     <w:tblPr>
       <w:tblW w:w="5000" w:type="pct"/>
@@ -8035,8 +8059,18 @@
 </w:hdr>
 </file>
 
+<file path=word/header3.xml><?xml version="1.0" encoding="utf-8"?>
+<w:hdr xmlns:wpc="http://schemas.microsoft.com/office/word/2010/wordprocessingCanvas" xmlns:cx="http://schemas.microsoft.com/office/drawing/2014/chartex" xmlns:cx1="http://schemas.microsoft.com/office/drawing/2015/9/8/chartex" xmlns:cx2="http://schemas.microsoft.com/office/drawing/2015/10/21/chartex" xmlns:cx3="http://schemas.microsoft.com/office/drawing/2016/5/9/chartex" xmlns:cx4="http://schemas.microsoft.com/office/drawing/2016/5/10/chartex" xmlns:cx5="http://schemas.microsoft.com/office/drawing/2016/5/11/chartex" xmlns:cx6="http://schemas.microsoft.com/office/drawing/2016/5/12/chartex" xmlns:cx7="http://schemas.microsoft.com/office/drawing/2016/5/13/chartex" xmlns:cx8="http://schemas.microsoft.com/office/drawing/2016/5/14/chartex" xmlns:mc="http://schemas.openxmlformats.org/markup-compatibility/2006" xmlns:aink="http://schemas.microsoft.com/office/drawing/2016/ink" xmlns:am3d="http://schemas.microsoft.com/office/drawing/2017/model3d" xmlns:o="urn:schemas-microsoft-com:office:office" xmlns:r="http://schemas.openxmlformats.org/officeDocument/2006/relationships" xmlns:m="http://schemas.openxmlformats.org/officeDocument/2006/math" xmlns:v="urn:schemas-microsoft-com:vml" xmlns:wp14="http://schemas.microsoft.com/office/word/2010/wordprocessingDrawing" xmlns:wp="http://schemas.openxmlformats.org/drawingml/2006/wordprocessingDrawing" xmlns:w10="urn:schemas-microsoft-com:office:word" xmlns:w="http://schemas.openxmlformats.org/wordprocessingml/2006/main" xmlns:w14="http://schemas.microsoft.com/office/word/2010/wordml" xmlns:w15="http://schemas.microsoft.com/office/word/2012/wordml" xmlns:w16cex="http://schemas.microsoft.com/office/word/2018/wordml/cex" xmlns:w16cid="http://schemas.microsoft.com/office/word/2016/wordml/cid" xmlns:w16="http://schemas.microsoft.com/office/word/2018/wordml" xmlns:w16sdtdh="http://schemas.microsoft.com/office/word/2020/wordml/sdtdatahash" xmlns:w16se="http://schemas.microsoft.com/office/word/2015/wordml/symex" xmlns:wpg="http://schemas.microsoft.com/office/word/2010/wordprocessingGroup" xmlns:wpi="http://schemas.microsoft.com/office/word/2010/wordprocessingInk" xmlns:wne="http://schemas.microsoft.com/office/word/2006/wordml" xmlns:wps="http://schemas.microsoft.com/office/word/2010/wordprocessingShape" mc:Ignorable="w14 w15 w16se w16cid w16 w16cex w16sdtdh wp14">
+  <w:p>
+    <w:pPr>
+      <w:pStyle w:val="Cabealho"/>
+    </w:pPr>
+  </w:p>
+</w:hdr>
+</file>
+
 <file path=word/numbering.xml><?xml version="1.0" encoding="utf-8"?>
-<w:numbering xmlns:wpc="http://schemas.microsoft.com/office/word/2010/wordprocessingCanvas" xmlns:cx="http://schemas.microsoft.com/office/drawing/2014/chartex" xmlns:cx1="http://schemas.microsoft.com/office/drawing/2015/9/8/chartex" xmlns:cx2="http://schemas.microsoft.com/office/drawing/2015/10/21/chartex" xmlns:cx3="http://schemas.microsoft.com/office/drawing/2016/5/9/chartex" xmlns:cx4="http://schemas.microsoft.com/office/drawing/2016/5/10/chartex" xmlns:cx5="http://schemas.microsoft.com/office/drawing/2016/5/11/chartex" xmlns:cx6="http://schemas.microsoft.com/office/drawing/2016/5/12/chartex" xmlns:cx7="http://schemas.microsoft.com/office/drawing/2016/5/13/chartex" xmlns:cx8="http://schemas.microsoft.com/office/drawing/2016/5/14/chartex" xmlns:mc="http://schemas.openxmlformats.org/markup-compatibility/2006" xmlns:aink="http://schemas.microsoft.com/office/drawing/2016/ink" xmlns:am3d="http://schemas.microsoft.com/office/drawing/2017/model3d" xmlns:o="urn:schemas-microsoft-com:office:office" xmlns:oel="http://schemas.microsoft.com/office/2019/extlst" xmlns:r="http://schemas.openxmlformats.org/officeDocument/2006/relationships" xmlns:m="http://schemas.openxmlformats.org/officeDocument/2006/math" xmlns:v="urn:schemas-microsoft-com:vml" xmlns:wp14="http://schemas.microsoft.com/office/word/2010/wordprocessingDrawing" xmlns:wp="http://schemas.openxmlformats.org/drawingml/2006/wordprocessingDrawing" xmlns:w10="urn:schemas-microsoft-com:office:word" xmlns:w="http://schemas.openxmlformats.org/wordprocessingml/2006/main" xmlns:w14="http://schemas.microsoft.com/office/word/2010/wordml" xmlns:w15="http://schemas.microsoft.com/office/word/2012/wordml" xmlns:w16cex="http://schemas.microsoft.com/office/word/2018/wordml/cex" xmlns:w16cid="http://schemas.microsoft.com/office/word/2016/wordml/cid" xmlns:w16="http://schemas.microsoft.com/office/word/2018/wordml" xmlns:w16sdtdh="http://schemas.microsoft.com/office/word/2020/wordml/sdtdatahash" xmlns:w16se="http://schemas.microsoft.com/office/word/2015/wordml/symex" xmlns:wpg="http://schemas.microsoft.com/office/word/2010/wordprocessingGroup" xmlns:wpi="http://schemas.microsoft.com/office/word/2010/wordprocessingInk" xmlns:wne="http://schemas.microsoft.com/office/word/2006/wordml" xmlns:wps="http://schemas.microsoft.com/office/word/2010/wordprocessingShape" mc:Ignorable="w14 w15 w16se w16cid w16 w16cex w16sdtdh wp14">
+<w:numbering xmlns:wpc="http://schemas.microsoft.com/office/word/2010/wordprocessingCanvas" xmlns:cx="http://schemas.microsoft.com/office/drawing/2014/chartex" xmlns:cx1="http://schemas.microsoft.com/office/drawing/2015/9/8/chartex" xmlns:cx2="http://schemas.microsoft.com/office/drawing/2015/10/21/chartex" xmlns:cx3="http://schemas.microsoft.com/office/drawing/2016/5/9/chartex" xmlns:cx4="http://schemas.microsoft.com/office/drawing/2016/5/10/chartex" xmlns:cx5="http://schemas.microsoft.com/office/drawing/2016/5/11/chartex" xmlns:cx6="http://schemas.microsoft.com/office/drawing/2016/5/12/chartex" xmlns:cx7="http://schemas.microsoft.com/office/drawing/2016/5/13/chartex" xmlns:cx8="http://schemas.microsoft.com/office/drawing/2016/5/14/chartex" xmlns:mc="http://schemas.openxmlformats.org/markup-compatibility/2006" xmlns:aink="http://schemas.microsoft.com/office/drawing/2016/ink" xmlns:am3d="http://schemas.microsoft.com/office/drawing/2017/model3d" xmlns:o="urn:schemas-microsoft-com:office:office" xmlns:r="http://schemas.openxmlformats.org/officeDocument/2006/relationships" xmlns:m="http://schemas.openxmlformats.org/officeDocument/2006/math" xmlns:v="urn:schemas-microsoft-com:vml" xmlns:wp14="http://schemas.microsoft.com/office/word/2010/wordprocessingDrawing" xmlns:wp="http://schemas.openxmlformats.org/drawingml/2006/wordprocessingDrawing" xmlns:w10="urn:schemas-microsoft-com:office:word" xmlns:w="http://schemas.openxmlformats.org/wordprocessingml/2006/main" xmlns:w14="http://schemas.microsoft.com/office/word/2010/wordml" xmlns:w15="http://schemas.microsoft.com/office/word/2012/wordml" xmlns:w16cex="http://schemas.microsoft.com/office/word/2018/wordml/cex" xmlns:w16cid="http://schemas.microsoft.com/office/word/2016/wordml/cid" xmlns:w16="http://schemas.microsoft.com/office/word/2018/wordml" xmlns:w16sdtdh="http://schemas.microsoft.com/office/word/2020/wordml/sdtdatahash" xmlns:w16se="http://schemas.microsoft.com/office/word/2015/wordml/symex" xmlns:wpg="http://schemas.microsoft.com/office/word/2010/wordprocessingGroup" xmlns:wpi="http://schemas.microsoft.com/office/word/2010/wordprocessingInk" xmlns:wne="http://schemas.microsoft.com/office/word/2006/wordml" xmlns:wps="http://schemas.microsoft.com/office/word/2010/wordprocessingShape" mc:Ignorable="w14 w15 w16se w16cid w16 w16cex w16sdtdh wp14">
   <w:abstractNum w:abstractNumId="0" w15:restartNumberingAfterBreak="0">
     <w:nsid w:val="00000003"/>
     <w:multiLevelType w:val="multilevel"/>
@@ -10705,67 +10739,67 @@
       </w:rPr>
     </w:lvl>
   </w:abstractNum>
-  <w:num w:numId="1" w16cid:durableId="2073120583">
+  <w:num w:numId="1">
     <w:abstractNumId w:val="1"/>
   </w:num>
-  <w:num w:numId="2" w16cid:durableId="690835562">
+  <w:num w:numId="2">
     <w:abstractNumId w:val="10"/>
   </w:num>
-  <w:num w:numId="3" w16cid:durableId="804855046">
+  <w:num w:numId="3">
     <w:abstractNumId w:val="18"/>
   </w:num>
-  <w:num w:numId="4" w16cid:durableId="1946384858">
+  <w:num w:numId="4">
     <w:abstractNumId w:val="24"/>
   </w:num>
-  <w:num w:numId="5" w16cid:durableId="1890610875">
+  <w:num w:numId="5">
     <w:abstractNumId w:val="3"/>
   </w:num>
-  <w:num w:numId="6" w16cid:durableId="535239785">
+  <w:num w:numId="6">
     <w:abstractNumId w:val="14"/>
   </w:num>
-  <w:num w:numId="7" w16cid:durableId="643509474">
+  <w:num w:numId="7">
     <w:abstractNumId w:val="5"/>
   </w:num>
-  <w:num w:numId="8" w16cid:durableId="1284842484">
+  <w:num w:numId="8">
     <w:abstractNumId w:val="12"/>
   </w:num>
-  <w:num w:numId="9" w16cid:durableId="89662934">
+  <w:num w:numId="9">
     <w:abstractNumId w:val="19"/>
   </w:num>
-  <w:num w:numId="10" w16cid:durableId="1000427048">
+  <w:num w:numId="10">
     <w:abstractNumId w:val="8"/>
   </w:num>
-  <w:num w:numId="11" w16cid:durableId="1264731043">
+  <w:num w:numId="11">
     <w:abstractNumId w:val="17"/>
   </w:num>
-  <w:num w:numId="12" w16cid:durableId="114565093">
+  <w:num w:numId="12">
     <w:abstractNumId w:val="16"/>
   </w:num>
-  <w:num w:numId="13" w16cid:durableId="483814318">
+  <w:num w:numId="13">
     <w:abstractNumId w:val="2"/>
   </w:num>
-  <w:num w:numId="14" w16cid:durableId="109055148">
+  <w:num w:numId="14">
     <w:abstractNumId w:val="7"/>
   </w:num>
-  <w:num w:numId="15" w16cid:durableId="1596328361">
+  <w:num w:numId="15">
     <w:abstractNumId w:val="4"/>
   </w:num>
-  <w:num w:numId="16" w16cid:durableId="449713908">
+  <w:num w:numId="16">
     <w:abstractNumId w:val="15"/>
   </w:num>
-  <w:num w:numId="17" w16cid:durableId="919876211">
+  <w:num w:numId="17">
     <w:abstractNumId w:val="13"/>
   </w:num>
-  <w:num w:numId="18" w16cid:durableId="1355964441">
+  <w:num w:numId="18">
     <w:abstractNumId w:val="6"/>
   </w:num>
-  <w:num w:numId="19" w16cid:durableId="1059328332">
+  <w:num w:numId="19">
     <w:abstractNumId w:val="11"/>
   </w:num>
-  <w:num w:numId="20" w16cid:durableId="253560989">
+  <w:num w:numId="20">
     <w:abstractNumId w:val="23"/>
   </w:num>
-  <w:num w:numId="21" w16cid:durableId="1898392894">
+  <w:num w:numId="21">
     <w:abstractNumId w:val="9"/>
     <w:lvlOverride w:ilvl="0">
       <w:startOverride w:val="1"/>
@@ -10795,13 +10829,13 @@
       <w:startOverride w:val="1"/>
     </w:lvlOverride>
   </w:num>
-  <w:num w:numId="22" w16cid:durableId="837960899">
+  <w:num w:numId="22">
     <w:abstractNumId w:val="21"/>
   </w:num>
-  <w:num w:numId="23" w16cid:durableId="555822171">
+  <w:num w:numId="23">
     <w:abstractNumId w:val="22"/>
   </w:num>
-  <w:num w:numId="24" w16cid:durableId="862983161">
+  <w:num w:numId="24">
     <w:abstractNumId w:val="20"/>
   </w:num>
   <w:numIdMacAtCleanup w:val="8"/>
@@ -10919,6 +10953,7 @@
     <w:lsdException w:name="HTML Sample" w:semiHidden="1" w:unhideWhenUsed="1"/>
     <w:lsdException w:name="HTML Typewriter" w:semiHidden="1" w:unhideWhenUsed="1"/>
     <w:lsdException w:name="HTML Variable" w:semiHidden="1" w:unhideWhenUsed="1"/>
+    <w:lsdException w:name="Normal Table" w:semiHidden="1" w:unhideWhenUsed="1"/>
     <w:lsdException w:name="annotation subject" w:semiHidden="1" w:unhideWhenUsed="1"/>
     <w:lsdException w:name="No List" w:semiHidden="1" w:unhideWhenUsed="1"/>
     <w:lsdException w:name="Outline List 1" w:semiHidden="1" w:unhideWhenUsed="1"/>
@@ -10965,7 +11000,9 @@
     <w:lsdException w:name="Table Subtle 2" w:semiHidden="1" w:unhideWhenUsed="1"/>
     <w:lsdException w:name="Table Web 1" w:semiHidden="1" w:unhideWhenUsed="1"/>
     <w:lsdException w:name="Table Web 2" w:semiHidden="1" w:unhideWhenUsed="1"/>
+    <w:lsdException w:name="Table Web 3" w:semiHidden="1" w:unhideWhenUsed="1"/>
     <w:lsdException w:name="Balloon Text" w:semiHidden="1" w:unhideWhenUsed="1"/>
+    <w:lsdException w:name="Table Theme" w:semiHidden="1" w:unhideWhenUsed="1"/>
     <w:lsdException w:name="Placeholder Text" w:semiHidden="1" w:uiPriority="99"/>
     <w:lsdException w:name="No Spacing" w:uiPriority="1" w:qFormat="1"/>
     <w:lsdException w:name="Light Shading" w:uiPriority="60"/>
@@ -12693,6 +12730,35 @@
 </file>
 
 <file path=customXml/item1.xml><?xml version="1.0" encoding="utf-8"?>
+<?mso-contentType ?>
+<FormTemplates xmlns="http://schemas.microsoft.com/sharepoint/v3/contenttype/forms">
+  <Display>DocumentLibraryForm</Display>
+  <Edit>DocumentLibraryForm</Edit>
+  <New>DocumentLibraryForm</New>
+</FormTemplates>
+</file>
+
+<file path=customXml/item2.xml><?xml version="1.0" encoding="utf-8"?>
+<p:properties xmlns:p="http://schemas.microsoft.com/office/2006/metadata/properties" xmlns:xsi="http://www.w3.org/2001/XMLSchema-instance" xmlns:pc="http://schemas.microsoft.com/office/infopath/2007/PartnerControls">
+  <documentManagement>
+    <Owner xmlns="10E0FF1B-7B5D-4B03-A474-2EE8F9D8913B">
+      <UserInfo>
+        <DisplayName/>
+        <AccountId xsi:nil="true"/>
+        <AccountType/>
+      </UserInfo>
+    </Owner>
+    <Status xmlns="10E0FF1B-7B5D-4B03-A474-2EE8F9D8913B">Rascunho</Status>
+    <Links xmlns="10E0FF1B-7B5D-4B03-A474-2EE8F9D8913B" xsi:nil="true"/>
+  </documentManagement>
+</p:properties>
+</file>
+
+<file path=customXml/item3.xml><?xml version="1.0" encoding="utf-8"?>
+<b:Sources xmlns:b="http://schemas.openxmlformats.org/officeDocument/2006/bibliography" xmlns="http://schemas.openxmlformats.org/officeDocument/2006/bibliography" SelectedStyle="\APA.XSL" StyleName="APA"/>
+</file>
+
+<file path=customXml/item4.xml><?xml version="1.0" encoding="utf-8"?>
 <ct:contentTypeSchema xmlns:ct="http://schemas.microsoft.com/office/2006/metadata/contentType" xmlns:ma="http://schemas.microsoft.com/office/2006/metadata/properties/metaAttributes" ct:_="" ma:_="" ma:contentTypeName="Documento do Espaço de Trabalho do Projeto" ma:contentTypeID="0x0101008A98423170284BEEB635F43C3CF4E98B00C158C0247291134F8FBE18CD7E91EB26" ma:contentTypeVersion="0" ma:contentTypeDescription="" ma:contentTypeScope="" ma:versionID="de851f6bbb32a55932195f7ff232eb46">
   <xsd:schema xmlns:xsd="http://www.w3.org/2001/XMLSchema" xmlns:p="http://schemas.microsoft.com/office/2006/metadata/properties" xmlns:ns2="10E0FF1B-7B5D-4B03-A474-2EE8F9D8913B" targetNamespace="http://schemas.microsoft.com/office/2006/metadata/properties" ma:root="true" ma:fieldsID="1d060ec803b92d5a91eabd0be88ccc41" ns2:_="">
     <xsd:import namespace="10E0FF1B-7B5D-4B03-A474-2EE8F9D8913B"/>
@@ -12782,36 +12848,33 @@
 </ct:contentTypeSchema>
 </file>
 
-<file path=customXml/item2.xml><?xml version="1.0" encoding="utf-8"?>
-<b:Sources xmlns:b="http://schemas.openxmlformats.org/officeDocument/2006/bibliography" xmlns="http://schemas.openxmlformats.org/officeDocument/2006/bibliography" SelectedStyle="\APA.XSL" StyleName="APA"/>
+<file path=customXml/itemProps1.xml><?xml version="1.0" encoding="utf-8"?>
+<ds:datastoreItem xmlns:ds="http://schemas.openxmlformats.org/officeDocument/2006/customXml" ds:itemID="{0FDDF738-5A82-4970-982F-650CAE3828CD}">
+  <ds:schemaRefs>
+    <ds:schemaRef ds:uri="http://schemas.microsoft.com/sharepoint/v3/contenttype/forms"/>
+  </ds:schemaRefs>
+</ds:datastoreItem>
 </file>
 
-<file path=customXml/item3.xml><?xml version="1.0" encoding="utf-8"?>
-<p:properties xmlns:p="http://schemas.microsoft.com/office/2006/metadata/properties" xmlns:xsi="http://www.w3.org/2001/XMLSchema-instance" xmlns:pc="http://schemas.microsoft.com/office/infopath/2007/PartnerControls">
-  <documentManagement>
-    <Owner xmlns="10E0FF1B-7B5D-4B03-A474-2EE8F9D8913B">
-      <UserInfo>
-        <DisplayName/>
-        <AccountId xsi:nil="true"/>
-        <AccountType/>
-      </UserInfo>
-    </Owner>
-    <Status xmlns="10E0FF1B-7B5D-4B03-A474-2EE8F9D8913B">Rascunho</Status>
-    <Links xmlns="10E0FF1B-7B5D-4B03-A474-2EE8F9D8913B" xsi:nil="true"/>
-  </documentManagement>
-</p:properties>
+<file path=customXml/itemProps2.xml><?xml version="1.0" encoding="utf-8"?>
+<ds:datastoreItem xmlns:ds="http://schemas.openxmlformats.org/officeDocument/2006/customXml" ds:itemID="{7F1AE922-A575-40CD-8C9C-56E8D2045681}">
+  <ds:schemaRefs>
+    <ds:schemaRef ds:uri="http://schemas.microsoft.com/office/2006/metadata/properties"/>
+    <ds:schemaRef ds:uri="http://schemas.microsoft.com/office/infopath/2007/PartnerControls"/>
+    <ds:schemaRef ds:uri="10E0FF1B-7B5D-4B03-A474-2EE8F9D8913B"/>
+  </ds:schemaRefs>
+</ds:datastoreItem>
 </file>
 
-<file path=customXml/item4.xml><?xml version="1.0" encoding="utf-8"?>
-<?mso-contentType ?>
-<FormTemplates xmlns="http://schemas.microsoft.com/sharepoint/v3/contenttype/forms">
-  <Display>DocumentLibraryForm</Display>
-  <Edit>DocumentLibraryForm</Edit>
-  <New>DocumentLibraryForm</New>
-</FormTemplates>
+<file path=customXml/itemProps3.xml><?xml version="1.0" encoding="utf-8"?>
+<ds:datastoreItem xmlns:ds="http://schemas.openxmlformats.org/officeDocument/2006/customXml" ds:itemID="{CA00C474-E5FC-4C0D-A80B-710DF54F77F0}">
+  <ds:schemaRefs>
+    <ds:schemaRef ds:uri="http://schemas.openxmlformats.org/officeDocument/2006/bibliography"/>
+  </ds:schemaRefs>
+</ds:datastoreItem>
 </file>
 
-<file path=customXml/itemProps1.xml><?xml version="1.0" encoding="utf-8"?>
+<file path=customXml/itemProps4.xml><?xml version="1.0" encoding="utf-8"?>
 <ds:datastoreItem xmlns:ds="http://schemas.openxmlformats.org/officeDocument/2006/customXml" ds:itemID="{A4EC68EB-C284-458C-80EE-871796C0EA4C}">
   <ds:schemaRefs>
     <ds:schemaRef ds:uri="http://schemas.microsoft.com/office/2006/metadata/contentType"/>
@@ -12826,30 +12889,4 @@
     <ds:schemaRef ds:uri="http://schemas.microsoft.com/office/internal/2005/internalDocumentation"/>
   </ds:schemaRefs>
 </ds:datastoreItem>
-</file>
-
-<file path=customXml/itemProps2.xml><?xml version="1.0" encoding="utf-8"?>
-<ds:datastoreItem xmlns:ds="http://schemas.openxmlformats.org/officeDocument/2006/customXml" ds:itemID="{CA00C474-E5FC-4C0D-A80B-710DF54F77F0}">
-  <ds:schemaRefs>
-    <ds:schemaRef ds:uri="http://schemas.openxmlformats.org/officeDocument/2006/bibliography"/>
-  </ds:schemaRefs>
-</ds:datastoreItem>
-</file>
-
-<file path=customXml/itemProps3.xml><?xml version="1.0" encoding="utf-8"?>
-<ds:datastoreItem xmlns:ds="http://schemas.openxmlformats.org/officeDocument/2006/customXml" ds:itemID="{7F1AE922-A575-40CD-8C9C-56E8D2045681}">
-  <ds:schemaRefs>
-    <ds:schemaRef ds:uri="http://schemas.microsoft.com/office/2006/metadata/properties"/>
-    <ds:schemaRef ds:uri="http://schemas.microsoft.com/office/infopath/2007/PartnerControls"/>
-    <ds:schemaRef ds:uri="10E0FF1B-7B5D-4B03-A474-2EE8F9D8913B"/>
-  </ds:schemaRefs>
-</ds:datastoreItem>
-</file>
-
-<file path=customXml/itemProps4.xml><?xml version="1.0" encoding="utf-8"?>
-<ds:datastoreItem xmlns:ds="http://schemas.openxmlformats.org/officeDocument/2006/customXml" ds:itemID="{0FDDF738-5A82-4970-982F-650CAE3828CD}">
-  <ds:schemaRefs>
-    <ds:schemaRef ds:uri="http://schemas.microsoft.com/sharepoint/v3/contenttype/forms"/>
-  </ds:schemaRefs>
-</ds:datastoreItem>
 </file>
</xml_diff>